<commit_message>
added details in the documentaion
</commit_message>
<xml_diff>
--- a/DocumentationDaegon.docx
+++ b/DocumentationDaegon.docx
@@ -54,12 +54,12 @@
     </w:p>
     <w:p>
       <w:pPr>
-        <w:jc w:val="center"/>
-        <w:rPr>
-          <w:rFonts w:asciiTheme="majorHAnsi" w:hAnsiTheme="majorHAnsi"/>
-          <w:sz w:val="24"/>
-        </w:rPr>
-      </w:pPr>
+        <w:rPr>
+          <w:rFonts w:asciiTheme="majorHAnsi" w:hAnsiTheme="majorHAnsi"/>
+          <w:sz w:val="24"/>
+        </w:rPr>
+      </w:pPr>
+      <w:bookmarkStart w:id="0" w:name="_GoBack"/>
       <w:r>
         <w:rPr>
           <w:rFonts w:asciiTheme="majorHAnsi" w:hAnsiTheme="majorHAnsi"/>
@@ -100,9 +100,8 @@
         </w:rPr>
         <w:t xml:space="preserve"> and it consists of six people:</w:t>
       </w:r>
-      <w:bookmarkStart w:id="0" w:name="_GoBack"/>
-      <w:bookmarkEnd w:id="0"/>
-    </w:p>
+    </w:p>
+    <w:bookmarkEnd w:id="0"/>
     <w:p>
       <w:pPr>
         <w:pStyle w:val="ListParagraph"/>
@@ -778,7 +777,49 @@
           <w:rFonts w:asciiTheme="majorHAnsi" w:hAnsiTheme="majorHAnsi"/>
           <w:sz w:val="24"/>
         </w:rPr>
-        <w:t>Line – the user can change its width and can choose whether or not to keep its shadow</w:t>
+        <w:t xml:space="preserve">Line – the user can change </w:t>
+      </w:r>
+      <w:r>
+        <w:rPr>
+          <w:rFonts w:asciiTheme="majorHAnsi" w:hAnsiTheme="majorHAnsi"/>
+          <w:sz w:val="24"/>
+        </w:rPr>
+        <w:t>the</w:t>
+      </w:r>
+      <w:r>
+        <w:rPr>
+          <w:rFonts w:asciiTheme="majorHAnsi" w:hAnsiTheme="majorHAnsi"/>
+          <w:sz w:val="24"/>
+        </w:rPr>
+        <w:t xml:space="preserve"> width </w:t>
+      </w:r>
+      <w:r>
+        <w:rPr>
+          <w:rFonts w:asciiTheme="majorHAnsi" w:hAnsiTheme="majorHAnsi"/>
+          <w:sz w:val="24"/>
+        </w:rPr>
+        <w:t>of the line and</w:t>
+      </w:r>
+      <w:r>
+        <w:rPr>
+          <w:rFonts w:asciiTheme="majorHAnsi" w:hAnsiTheme="majorHAnsi"/>
+          <w:sz w:val="24"/>
+        </w:rPr>
+        <w:t xml:space="preserve"> can </w:t>
+      </w:r>
+      <w:r>
+        <w:rPr>
+          <w:rFonts w:asciiTheme="majorHAnsi" w:hAnsiTheme="majorHAnsi"/>
+          <w:sz w:val="24"/>
+        </w:rPr>
+        <w:t>remove</w:t>
+      </w:r>
+      <w:r>
+        <w:rPr>
+          <w:rFonts w:asciiTheme="majorHAnsi" w:hAnsiTheme="majorHAnsi"/>
+          <w:sz w:val="24"/>
+        </w:rPr>
+        <w:t xml:space="preserve"> its shadow</w:t>
       </w:r>
     </w:p>
     <w:p>
@@ -798,7 +839,135 @@
           <w:rFonts w:asciiTheme="majorHAnsi" w:hAnsiTheme="majorHAnsi"/>
           <w:sz w:val="24"/>
         </w:rPr>
-        <w:t xml:space="preserve">Timings - </w:t>
+        <w:t xml:space="preserve">Timings </w:t>
+      </w:r>
+      <w:r>
+        <w:rPr>
+          <w:rFonts w:asciiTheme="majorHAnsi" w:hAnsiTheme="majorHAnsi"/>
+          <w:sz w:val="24"/>
+        </w:rPr>
+        <w:t>–</w:t>
+      </w:r>
+      <w:r>
+        <w:rPr>
+          <w:rFonts w:asciiTheme="majorHAnsi" w:hAnsiTheme="majorHAnsi"/>
+          <w:sz w:val="24"/>
+        </w:rPr>
+        <w:t xml:space="preserve"> </w:t>
+      </w:r>
+      <w:r>
+        <w:rPr>
+          <w:rFonts w:asciiTheme="majorHAnsi" w:hAnsiTheme="majorHAnsi"/>
+          <w:sz w:val="24"/>
+        </w:rPr>
+        <w:t>the user can change the time before the new fireworks appear on screen</w:t>
+      </w:r>
+    </w:p>
+    <w:p>
+      <w:pPr>
+        <w:pStyle w:val="ListParagraph"/>
+        <w:numPr>
+          <w:ilvl w:val="0"/>
+          <w:numId w:val="1"/>
+        </w:numPr>
+        <w:rPr>
+          <w:rFonts w:asciiTheme="majorHAnsi" w:hAnsiTheme="majorHAnsi"/>
+          <w:sz w:val="24"/>
+        </w:rPr>
+      </w:pPr>
+      <w:r>
+        <w:rPr>
+          <w:rFonts w:asciiTheme="majorHAnsi" w:hAnsiTheme="majorHAnsi"/>
+          <w:sz w:val="24"/>
+        </w:rPr>
+        <w:t>Firework – the length of the trail can be customized as well as the speed and the acceleration with which the firework is fired. The user decides if he wants the target to be shown and the radius with which it is marked.</w:t>
+      </w:r>
+    </w:p>
+    <w:p>
+      <w:pPr>
+        <w:pStyle w:val="ListParagraph"/>
+        <w:numPr>
+          <w:ilvl w:val="0"/>
+          <w:numId w:val="1"/>
+        </w:numPr>
+        <w:rPr>
+          <w:rFonts w:asciiTheme="majorHAnsi" w:hAnsiTheme="majorHAnsi"/>
+          <w:sz w:val="24"/>
+        </w:rPr>
+      </w:pPr>
+      <w:r>
+        <w:rPr>
+          <w:rFonts w:asciiTheme="majorHAnsi" w:hAnsiTheme="majorHAnsi"/>
+          <w:sz w:val="24"/>
+        </w:rPr>
+        <w:t>Particle</w:t>
+      </w:r>
+      <w:r>
+        <w:rPr>
+          <w:rFonts w:asciiTheme="majorHAnsi" w:hAnsiTheme="majorHAnsi"/>
+          <w:sz w:val="24"/>
+        </w:rPr>
+        <w:t xml:space="preserve"> – the length and the number of the trails can be</w:t>
+      </w:r>
+      <w:r>
+        <w:rPr>
+          <w:rFonts w:asciiTheme="majorHAnsi" w:hAnsiTheme="majorHAnsi"/>
+          <w:sz w:val="24"/>
+        </w:rPr>
+        <w:t xml:space="preserve"> easily</w:t>
+      </w:r>
+      <w:r>
+        <w:rPr>
+          <w:rFonts w:asciiTheme="majorHAnsi" w:hAnsiTheme="majorHAnsi"/>
+          <w:sz w:val="24"/>
+        </w:rPr>
+        <w:t xml:space="preserve"> changed</w:t>
+      </w:r>
+      <w:r>
+        <w:rPr>
+          <w:rFonts w:asciiTheme="majorHAnsi" w:hAnsiTheme="majorHAnsi"/>
+          <w:sz w:val="24"/>
+        </w:rPr>
+        <w:t xml:space="preserve">. The user can experiment with the </w:t>
+      </w:r>
+      <w:proofErr w:type="spellStart"/>
+      <w:r>
+        <w:rPr>
+          <w:rFonts w:asciiTheme="majorHAnsi" w:hAnsiTheme="majorHAnsi"/>
+          <w:sz w:val="24"/>
+        </w:rPr>
+        <w:t>slow down</w:t>
+      </w:r>
+      <w:proofErr w:type="spellEnd"/>
+      <w:r>
+        <w:rPr>
+          <w:rFonts w:asciiTheme="majorHAnsi" w:hAnsiTheme="majorHAnsi"/>
+          <w:sz w:val="24"/>
+        </w:rPr>
+        <w:t>, he can change the direction which the particles take after explosion and he can make them more or less transparent.</w:t>
+      </w:r>
+    </w:p>
+    <w:p>
+      <w:pPr>
+        <w:rPr>
+          <w:rFonts w:asciiTheme="majorHAnsi" w:hAnsiTheme="majorHAnsi"/>
+          <w:sz w:val="24"/>
+        </w:rPr>
+      </w:pPr>
+    </w:p>
+    <w:p>
+      <w:pPr>
+        <w:rPr>
+          <w:rFonts w:asciiTheme="majorHAnsi" w:hAnsiTheme="majorHAnsi"/>
+          <w:sz w:val="24"/>
+        </w:rPr>
+      </w:pPr>
+      <w:r>
+        <w:rPr>
+          <w:rFonts w:asciiTheme="majorHAnsi" w:hAnsiTheme="majorHAnsi"/>
+          <w:sz w:val="24"/>
+        </w:rPr>
+        <w:t xml:space="preserve">  </w:t>
       </w:r>
     </w:p>
     <w:sectPr>

</xml_diff>

<commit_message>
Documented Circle Path and fixed typos
</commit_message>
<xml_diff>
--- a/DocumentationDaegon.docx
+++ b/DocumentationDaegon.docx
@@ -844,14 +844,14 @@
           <w:b/>
           <w:sz w:val="24"/>
         </w:rPr>
-        <w:t>Super Nova</w:t>
-      </w:r>
-      <w:r>
-        <w:rPr>
-          <w:rFonts w:asciiTheme="majorHAnsi" w:hAnsiTheme="majorHAnsi"/>
-          <w:sz w:val="24"/>
-        </w:rPr>
-        <w:t>, which makes a dazzling explosion with huge particles taking a great part of the screen</w:t>
+        <w:t>Circle Path</w:t>
+      </w:r>
+      <w:r>
+        <w:rPr>
+          <w:rFonts w:asciiTheme="majorHAnsi" w:hAnsiTheme="majorHAnsi"/>
+          <w:sz w:val="24"/>
+        </w:rPr>
+        <w:t>, which is a firework making a fine circle after its explosion</w:t>
       </w:r>
     </w:p>
     <w:p>
@@ -869,184 +869,17 @@
       <w:r>
         <w:rPr>
           <w:rFonts w:asciiTheme="majorHAnsi" w:hAnsiTheme="majorHAnsi"/>
-          <w:sz w:val="24"/>
-        </w:rPr>
-        <w:t xml:space="preserve">Or </w:t>
-      </w:r>
-      <w:proofErr w:type="gramStart"/>
-      <w:r>
-        <w:rPr>
-          <w:rFonts w:asciiTheme="majorHAnsi" w:hAnsiTheme="majorHAnsi"/>
           <w:b/>
           <w:sz w:val="24"/>
         </w:rPr>
-        <w:t>Custom</w:t>
-      </w:r>
-      <w:proofErr w:type="gramEnd"/>
-      <w:r>
-        <w:rPr>
-          <w:rFonts w:asciiTheme="majorHAnsi" w:hAnsiTheme="majorHAnsi"/>
-          <w:sz w:val="24"/>
-        </w:rPr>
-        <w:t>, where the user can change the default settings and make his own impressive firework.</w:t>
-      </w:r>
-    </w:p>
-    <w:p>
-      <w:pPr>
-        <w:rPr>
-          <w:rFonts w:asciiTheme="majorHAnsi" w:hAnsiTheme="majorHAnsi"/>
-          <w:sz w:val="24"/>
-        </w:rPr>
-      </w:pPr>
-      <w:r>
-        <w:rPr>
-          <w:rFonts w:asciiTheme="majorHAnsi" w:hAnsiTheme="majorHAnsi"/>
-          <w:sz w:val="24"/>
-        </w:rPr>
-        <w:t>Once he has chosen the fireworks he likes best, the user can press the “</w:t>
-      </w:r>
-      <w:r>
-        <w:rPr>
-          <w:rFonts w:asciiTheme="majorHAnsi" w:hAnsiTheme="majorHAnsi"/>
-          <w:b/>
-          <w:sz w:val="24"/>
-        </w:rPr>
-        <w:t>Generate Script</w:t>
-      </w:r>
-      <w:r>
-        <w:rPr>
-          <w:rFonts w:asciiTheme="majorHAnsi" w:hAnsiTheme="majorHAnsi"/>
-          <w:sz w:val="24"/>
-        </w:rPr>
-        <w:t xml:space="preserve">” button and get the script he can use on his website. If he wants to see how they would look on </w:t>
-      </w:r>
-      <w:r>
-        <w:rPr>
-          <w:rFonts w:asciiTheme="majorHAnsi" w:hAnsiTheme="majorHAnsi"/>
-          <w:sz w:val="24"/>
-        </w:rPr>
-        <w:t>a given</w:t>
-      </w:r>
-      <w:r>
-        <w:rPr>
-          <w:rFonts w:asciiTheme="majorHAnsi" w:hAnsiTheme="majorHAnsi"/>
-          <w:sz w:val="24"/>
-        </w:rPr>
-        <w:t xml:space="preserve"> page, he can write the </w:t>
-      </w:r>
-      <w:proofErr w:type="spellStart"/>
-      <w:proofErr w:type="gramStart"/>
-      <w:r>
-        <w:rPr>
-          <w:rFonts w:asciiTheme="majorHAnsi" w:hAnsiTheme="majorHAnsi"/>
-          <w:sz w:val="24"/>
-        </w:rPr>
-        <w:t>url</w:t>
-      </w:r>
-      <w:proofErr w:type="spellEnd"/>
-      <w:proofErr w:type="gramEnd"/>
-      <w:r>
-        <w:rPr>
-          <w:rFonts w:asciiTheme="majorHAnsi" w:hAnsiTheme="majorHAnsi"/>
-          <w:sz w:val="24"/>
-        </w:rPr>
-        <w:t xml:space="preserve"> of his page in the input box and the page will automatically be loaded with fireworks as a </w:t>
-      </w:r>
-      <w:r>
-        <w:rPr>
-          <w:rFonts w:asciiTheme="majorHAnsi" w:hAnsiTheme="majorHAnsi"/>
-          <w:b/>
-          <w:sz w:val="24"/>
-        </w:rPr>
-        <w:t>demo</w:t>
-      </w:r>
-      <w:r>
-        <w:rPr>
-          <w:rFonts w:asciiTheme="majorHAnsi" w:hAnsiTheme="majorHAnsi"/>
-          <w:sz w:val="24"/>
-        </w:rPr>
-        <w:t>.</w:t>
-      </w:r>
-    </w:p>
-    <w:p>
-      <w:pPr>
-        <w:rPr>
-          <w:rFonts w:asciiTheme="majorHAnsi" w:hAnsiTheme="majorHAnsi"/>
-          <w:sz w:val="24"/>
-        </w:rPr>
-      </w:pPr>
-      <w:r>
-        <w:rPr>
-          <w:rFonts w:asciiTheme="majorHAnsi" w:hAnsiTheme="majorHAnsi"/>
-          <w:sz w:val="24"/>
-        </w:rPr>
-        <w:lastRenderedPageBreak/>
-        <w:t>As we all know, the fireworks are</w:t>
-      </w:r>
-      <w:r>
-        <w:rPr>
-          <w:rFonts w:asciiTheme="majorHAnsi" w:hAnsiTheme="majorHAnsi"/>
-          <w:sz w:val="24"/>
-        </w:rPr>
-        <w:t xml:space="preserve"> mostly</w:t>
-      </w:r>
-      <w:r>
-        <w:rPr>
-          <w:rFonts w:asciiTheme="majorHAnsi" w:hAnsiTheme="majorHAnsi"/>
-          <w:sz w:val="24"/>
-        </w:rPr>
-        <w:t xml:space="preserve"> used when people celebrate </w:t>
-      </w:r>
-      <w:r>
-        <w:rPr>
-          <w:rFonts w:asciiTheme="majorHAnsi" w:hAnsiTheme="majorHAnsi"/>
-          <w:sz w:val="24"/>
-        </w:rPr>
-        <w:t>a certain</w:t>
-      </w:r>
-      <w:r>
-        <w:rPr>
-          <w:rFonts w:asciiTheme="majorHAnsi" w:hAnsiTheme="majorHAnsi"/>
-          <w:sz w:val="24"/>
-        </w:rPr>
-        <w:t xml:space="preserve"> event. To express their feelings, they can use the “</w:t>
-      </w:r>
-      <w:r>
-        <w:rPr>
-          <w:rFonts w:asciiTheme="majorHAnsi" w:hAnsiTheme="majorHAnsi"/>
-          <w:b/>
-          <w:sz w:val="24"/>
-        </w:rPr>
-        <w:t>Greeting</w:t>
-      </w:r>
-      <w:r>
-        <w:rPr>
-          <w:rFonts w:asciiTheme="majorHAnsi" w:hAnsiTheme="majorHAnsi"/>
-          <w:sz w:val="24"/>
-        </w:rPr>
-        <w:t xml:space="preserve">” functionality and can add </w:t>
-      </w:r>
-      <w:r>
-        <w:rPr>
-          <w:rFonts w:asciiTheme="majorHAnsi" w:hAnsiTheme="majorHAnsi"/>
-          <w:sz w:val="24"/>
-        </w:rPr>
-        <w:t>a custom text to greet someone. The text appears on the foreground of the webpage. After a certain time, the text disappears, making place for new fireworks.</w:t>
-      </w:r>
-    </w:p>
-    <w:p>
-      <w:pPr>
-        <w:rPr>
-          <w:rFonts w:asciiTheme="majorHAnsi" w:hAnsiTheme="majorHAnsi"/>
-          <w:sz w:val="24"/>
-        </w:rPr>
-      </w:pPr>
-      <w:r>
-        <w:rPr>
-          <w:rFonts w:asciiTheme="majorHAnsi" w:hAnsiTheme="majorHAnsi"/>
-          <w:sz w:val="24"/>
-        </w:rPr>
-        <w:t>As we mentioned earlier, the user can make custom changes to the preset default styles of the fireworks. The things he can customize are:</w:t>
+        <w:t>Super Nova</w:t>
+      </w:r>
+      <w:r>
+        <w:rPr>
+          <w:rFonts w:asciiTheme="majorHAnsi" w:hAnsiTheme="majorHAnsi"/>
+          <w:sz w:val="24"/>
+        </w:rPr>
+        <w:t>, which makes a dazzling explosion with huge particles taking a great part of the screen</w:t>
       </w:r>
     </w:p>
     <w:p>
@@ -1064,59 +897,191 @@
       <w:r>
         <w:rPr>
           <w:rFonts w:asciiTheme="majorHAnsi" w:hAnsiTheme="majorHAnsi"/>
+          <w:sz w:val="24"/>
+        </w:rPr>
+        <w:t xml:space="preserve">Or </w:t>
+      </w:r>
+      <w:proofErr w:type="gramStart"/>
+      <w:r>
+        <w:rPr>
+          <w:rFonts w:asciiTheme="majorHAnsi" w:hAnsiTheme="majorHAnsi"/>
           <w:b/>
           <w:sz w:val="24"/>
         </w:rPr>
-        <w:t>Line</w:t>
-      </w:r>
-      <w:r>
-        <w:rPr>
-          <w:rFonts w:asciiTheme="majorHAnsi" w:hAnsiTheme="majorHAnsi"/>
-          <w:sz w:val="24"/>
-        </w:rPr>
-        <w:t xml:space="preserve"> – the user can change </w:t>
-      </w:r>
-      <w:r>
-        <w:rPr>
-          <w:rFonts w:asciiTheme="majorHAnsi" w:hAnsiTheme="majorHAnsi"/>
-          <w:sz w:val="24"/>
-        </w:rPr>
-        <w:t>the</w:t>
-      </w:r>
-      <w:r>
-        <w:rPr>
-          <w:rFonts w:asciiTheme="majorHAnsi" w:hAnsiTheme="majorHAnsi"/>
-          <w:sz w:val="24"/>
-        </w:rPr>
-        <w:t xml:space="preserve"> width </w:t>
-      </w:r>
-      <w:r>
-        <w:rPr>
-          <w:rFonts w:asciiTheme="majorHAnsi" w:hAnsiTheme="majorHAnsi"/>
-          <w:sz w:val="24"/>
-        </w:rPr>
-        <w:t>of the line and</w:t>
-      </w:r>
-      <w:r>
-        <w:rPr>
-          <w:rFonts w:asciiTheme="majorHAnsi" w:hAnsiTheme="majorHAnsi"/>
-          <w:sz w:val="24"/>
-        </w:rPr>
-        <w:t xml:space="preserve"> can </w:t>
-      </w:r>
-      <w:r>
-        <w:rPr>
-          <w:rFonts w:asciiTheme="majorHAnsi" w:hAnsiTheme="majorHAnsi"/>
-          <w:sz w:val="24"/>
-        </w:rPr>
-        <w:t>remove</w:t>
-      </w:r>
-      <w:r>
-        <w:rPr>
-          <w:rFonts w:asciiTheme="majorHAnsi" w:hAnsiTheme="majorHAnsi"/>
-          <w:sz w:val="24"/>
-        </w:rPr>
-        <w:t xml:space="preserve"> its shadow</w:t>
+        <w:t>Custom</w:t>
+      </w:r>
+      <w:proofErr w:type="gramEnd"/>
+      <w:r>
+        <w:rPr>
+          <w:rFonts w:asciiTheme="majorHAnsi" w:hAnsiTheme="majorHAnsi"/>
+          <w:sz w:val="24"/>
+        </w:rPr>
+        <w:t>, where the user can change the default settings and make his own impressive firework.</w:t>
+      </w:r>
+    </w:p>
+    <w:p>
+      <w:pPr>
+        <w:rPr>
+          <w:rFonts w:asciiTheme="majorHAnsi" w:hAnsiTheme="majorHAnsi"/>
+          <w:sz w:val="24"/>
+        </w:rPr>
+      </w:pPr>
+      <w:r>
+        <w:rPr>
+          <w:rFonts w:asciiTheme="majorHAnsi" w:hAnsiTheme="majorHAnsi"/>
+          <w:sz w:val="24"/>
+        </w:rPr>
+        <w:t>Once he has chosen the fireworks he likes best, the user can press the “</w:t>
+      </w:r>
+      <w:r>
+        <w:rPr>
+          <w:rFonts w:asciiTheme="majorHAnsi" w:hAnsiTheme="majorHAnsi"/>
+          <w:b/>
+          <w:sz w:val="24"/>
+        </w:rPr>
+        <w:t>Generate Script</w:t>
+      </w:r>
+      <w:r>
+        <w:rPr>
+          <w:rFonts w:asciiTheme="majorHAnsi" w:hAnsiTheme="majorHAnsi"/>
+          <w:sz w:val="24"/>
+        </w:rPr>
+        <w:t xml:space="preserve">” button and get the script he can use on his website. If he wants to see how they would look </w:t>
+      </w:r>
+      <w:r>
+        <w:rPr>
+          <w:rFonts w:asciiTheme="majorHAnsi" w:hAnsiTheme="majorHAnsi"/>
+          <w:sz w:val="24"/>
+        </w:rPr>
+        <w:lastRenderedPageBreak/>
+        <w:t xml:space="preserve">on </w:t>
+      </w:r>
+      <w:r>
+        <w:rPr>
+          <w:rFonts w:asciiTheme="majorHAnsi" w:hAnsiTheme="majorHAnsi"/>
+          <w:sz w:val="24"/>
+        </w:rPr>
+        <w:t>a given</w:t>
+      </w:r>
+      <w:r>
+        <w:rPr>
+          <w:rFonts w:asciiTheme="majorHAnsi" w:hAnsiTheme="majorHAnsi"/>
+          <w:sz w:val="24"/>
+        </w:rPr>
+        <w:t xml:space="preserve"> page, he can write the </w:t>
+      </w:r>
+      <w:proofErr w:type="spellStart"/>
+      <w:proofErr w:type="gramStart"/>
+      <w:r>
+        <w:rPr>
+          <w:rFonts w:asciiTheme="majorHAnsi" w:hAnsiTheme="majorHAnsi"/>
+          <w:sz w:val="24"/>
+        </w:rPr>
+        <w:t>url</w:t>
+      </w:r>
+      <w:proofErr w:type="spellEnd"/>
+      <w:proofErr w:type="gramEnd"/>
+      <w:r>
+        <w:rPr>
+          <w:rFonts w:asciiTheme="majorHAnsi" w:hAnsiTheme="majorHAnsi"/>
+          <w:sz w:val="24"/>
+        </w:rPr>
+        <w:t xml:space="preserve"> of his page in the input box and the page will automatically be loaded with fireworks as a </w:t>
+      </w:r>
+      <w:r>
+        <w:rPr>
+          <w:rFonts w:asciiTheme="majorHAnsi" w:hAnsiTheme="majorHAnsi"/>
+          <w:b/>
+          <w:sz w:val="24"/>
+        </w:rPr>
+        <w:t>demo</w:t>
+      </w:r>
+      <w:r>
+        <w:rPr>
+          <w:rFonts w:asciiTheme="majorHAnsi" w:hAnsiTheme="majorHAnsi"/>
+          <w:sz w:val="24"/>
+        </w:rPr>
+        <w:t>.</w:t>
+      </w:r>
+    </w:p>
+    <w:p>
+      <w:pPr>
+        <w:rPr>
+          <w:rFonts w:asciiTheme="majorHAnsi" w:hAnsiTheme="majorHAnsi"/>
+          <w:sz w:val="24"/>
+        </w:rPr>
+      </w:pPr>
+      <w:r>
+        <w:rPr>
+          <w:rFonts w:asciiTheme="majorHAnsi" w:hAnsiTheme="majorHAnsi"/>
+          <w:sz w:val="24"/>
+        </w:rPr>
+        <w:t>As we all know, the fireworks are</w:t>
+      </w:r>
+      <w:r>
+        <w:rPr>
+          <w:rFonts w:asciiTheme="majorHAnsi" w:hAnsiTheme="majorHAnsi"/>
+          <w:sz w:val="24"/>
+        </w:rPr>
+        <w:t xml:space="preserve"> mostly</w:t>
+      </w:r>
+      <w:r>
+        <w:rPr>
+          <w:rFonts w:asciiTheme="majorHAnsi" w:hAnsiTheme="majorHAnsi"/>
+          <w:sz w:val="24"/>
+        </w:rPr>
+        <w:t xml:space="preserve"> used when people celebrate </w:t>
+      </w:r>
+      <w:r>
+        <w:rPr>
+          <w:rFonts w:asciiTheme="majorHAnsi" w:hAnsiTheme="majorHAnsi"/>
+          <w:sz w:val="24"/>
+        </w:rPr>
+        <w:t>a certain</w:t>
+      </w:r>
+      <w:r>
+        <w:rPr>
+          <w:rFonts w:asciiTheme="majorHAnsi" w:hAnsiTheme="majorHAnsi"/>
+          <w:sz w:val="24"/>
+        </w:rPr>
+        <w:t xml:space="preserve"> event. To express their feelings, they can use the “</w:t>
+      </w:r>
+      <w:r>
+        <w:rPr>
+          <w:rFonts w:asciiTheme="majorHAnsi" w:hAnsiTheme="majorHAnsi"/>
+          <w:b/>
+          <w:sz w:val="24"/>
+        </w:rPr>
+        <w:t>Greeting</w:t>
+      </w:r>
+      <w:r>
+        <w:rPr>
+          <w:rFonts w:asciiTheme="majorHAnsi" w:hAnsiTheme="majorHAnsi"/>
+          <w:sz w:val="24"/>
+        </w:rPr>
+        <w:t xml:space="preserve">” functionality and can add </w:t>
+      </w:r>
+      <w:r>
+        <w:rPr>
+          <w:rFonts w:asciiTheme="majorHAnsi" w:hAnsiTheme="majorHAnsi"/>
+          <w:sz w:val="24"/>
+        </w:rPr>
+        <w:t>a custom text to greet someone. The text appears on the foreground of the webpage. After a certain time, the text disappears, making place for new fireworks.</w:t>
+      </w:r>
+    </w:p>
+    <w:p>
+      <w:pPr>
+        <w:rPr>
+          <w:rFonts w:asciiTheme="majorHAnsi" w:hAnsiTheme="majorHAnsi"/>
+          <w:sz w:val="24"/>
+        </w:rPr>
+      </w:pPr>
+      <w:r>
+        <w:rPr>
+          <w:rFonts w:asciiTheme="majorHAnsi" w:hAnsiTheme="majorHAnsi"/>
+          <w:sz w:val="24"/>
+        </w:rPr>
+        <w:t>As we mentioned earlier, the user can make custom changes to the preset default styles of the fireworks. The things he can customize are:</w:t>
       </w:r>
     </w:p>
     <w:p>
@@ -1137,35 +1102,56 @@
           <w:b/>
           <w:sz w:val="24"/>
         </w:rPr>
-        <w:t>Timings</w:t>
-      </w:r>
-      <w:r>
-        <w:rPr>
-          <w:rFonts w:asciiTheme="majorHAnsi" w:hAnsiTheme="majorHAnsi"/>
-          <w:sz w:val="24"/>
-        </w:rPr>
-        <w:t xml:space="preserve"> </w:t>
-      </w:r>
-      <w:r>
-        <w:rPr>
-          <w:rFonts w:asciiTheme="majorHAnsi" w:hAnsiTheme="majorHAnsi"/>
-          <w:sz w:val="24"/>
-        </w:rPr>
-        <w:t>–</w:t>
-      </w:r>
-      <w:r>
-        <w:rPr>
-          <w:rFonts w:asciiTheme="majorHAnsi" w:hAnsiTheme="majorHAnsi"/>
-          <w:sz w:val="24"/>
-        </w:rPr>
-        <w:t xml:space="preserve"> </w:t>
-      </w:r>
-      <w:r>
-        <w:rPr>
-          <w:rFonts w:asciiTheme="majorHAnsi" w:hAnsiTheme="majorHAnsi"/>
-          <w:sz w:val="24"/>
-        </w:rPr>
-        <w:t>the user can change the time before the new fireworks appear on screen</w:t>
+        <w:t>Line</w:t>
+      </w:r>
+      <w:r>
+        <w:rPr>
+          <w:rFonts w:asciiTheme="majorHAnsi" w:hAnsiTheme="majorHAnsi"/>
+          <w:sz w:val="24"/>
+        </w:rPr>
+        <w:t xml:space="preserve"> – the user can change </w:t>
+      </w:r>
+      <w:r>
+        <w:rPr>
+          <w:rFonts w:asciiTheme="majorHAnsi" w:hAnsiTheme="majorHAnsi"/>
+          <w:sz w:val="24"/>
+        </w:rPr>
+        <w:t>the</w:t>
+      </w:r>
+      <w:r>
+        <w:rPr>
+          <w:rFonts w:asciiTheme="majorHAnsi" w:hAnsiTheme="majorHAnsi"/>
+          <w:sz w:val="24"/>
+        </w:rPr>
+        <w:t xml:space="preserve"> width </w:t>
+      </w:r>
+      <w:r>
+        <w:rPr>
+          <w:rFonts w:asciiTheme="majorHAnsi" w:hAnsiTheme="majorHAnsi"/>
+          <w:sz w:val="24"/>
+        </w:rPr>
+        <w:t>of the line and</w:t>
+      </w:r>
+      <w:r>
+        <w:rPr>
+          <w:rFonts w:asciiTheme="majorHAnsi" w:hAnsiTheme="majorHAnsi"/>
+          <w:sz w:val="24"/>
+        </w:rPr>
+        <w:t xml:space="preserve"> can </w:t>
+      </w:r>
+      <w:r>
+        <w:rPr>
+          <w:rFonts w:asciiTheme="majorHAnsi" w:hAnsiTheme="majorHAnsi"/>
+          <w:sz w:val="24"/>
+        </w:rPr>
+        <w:t>remove</w:t>
+      </w:r>
+      <w:r>
+        <w:rPr>
+          <w:rFonts w:asciiTheme="majorHAnsi" w:hAnsiTheme="majorHAnsi"/>
+          <w:sz w:val="24"/>
+        </w:rPr>
+        <w:t xml:space="preserve"> its shadow</w:t>
       </w:r>
     </w:p>
     <w:p>
@@ -1186,23 +1172,35 @@
           <w:b/>
           <w:sz w:val="24"/>
         </w:rPr>
-        <w:t>Firework</w:t>
-      </w:r>
-      <w:r>
-        <w:rPr>
-          <w:rFonts w:asciiTheme="majorHAnsi" w:hAnsiTheme="majorHAnsi"/>
-          <w:sz w:val="24"/>
-        </w:rPr>
-        <w:t xml:space="preserve"> – the length of the trail can be customized as well as the sp</w:t>
-      </w:r>
-      <w:bookmarkStart w:id="0" w:name="_GoBack"/>
-      <w:bookmarkEnd w:id="0"/>
-      <w:r>
-        <w:rPr>
-          <w:rFonts w:asciiTheme="majorHAnsi" w:hAnsiTheme="majorHAnsi"/>
-          <w:sz w:val="24"/>
-        </w:rPr>
-        <w:t>eed and the acceleration with which the firework is fired. The user decides if he wants the target to be shown and the radius with which it is marked.</w:t>
+        <w:t>Timings</w:t>
+      </w:r>
+      <w:r>
+        <w:rPr>
+          <w:rFonts w:asciiTheme="majorHAnsi" w:hAnsiTheme="majorHAnsi"/>
+          <w:sz w:val="24"/>
+        </w:rPr>
+        <w:t xml:space="preserve"> </w:t>
+      </w:r>
+      <w:r>
+        <w:rPr>
+          <w:rFonts w:asciiTheme="majorHAnsi" w:hAnsiTheme="majorHAnsi"/>
+          <w:sz w:val="24"/>
+        </w:rPr>
+        <w:t>–</w:t>
+      </w:r>
+      <w:r>
+        <w:rPr>
+          <w:rFonts w:asciiTheme="majorHAnsi" w:hAnsiTheme="majorHAnsi"/>
+          <w:sz w:val="24"/>
+        </w:rPr>
+        <w:t xml:space="preserve"> </w:t>
+      </w:r>
+      <w:r>
+        <w:rPr>
+          <w:rFonts w:asciiTheme="majorHAnsi" w:hAnsiTheme="majorHAnsi"/>
+          <w:sz w:val="24"/>
+        </w:rPr>
+        <w:t>the user can change the time before the new fireworks appear on screen</w:t>
       </w:r>
     </w:p>
     <w:p>
@@ -1223,6 +1221,43 @@
           <w:b/>
           <w:sz w:val="24"/>
         </w:rPr>
+        <w:t>Firework</w:t>
+      </w:r>
+      <w:r>
+        <w:rPr>
+          <w:rFonts w:asciiTheme="majorHAnsi" w:hAnsiTheme="majorHAnsi"/>
+          <w:sz w:val="24"/>
+        </w:rPr>
+        <w:t xml:space="preserve"> – the length of the trail can be customized as well as the speed and the acceleration with which the firework is fired. The user dec</w:t>
+      </w:r>
+      <w:bookmarkStart w:id="0" w:name="_GoBack"/>
+      <w:bookmarkEnd w:id="0"/>
+      <w:r>
+        <w:rPr>
+          <w:rFonts w:asciiTheme="majorHAnsi" w:hAnsiTheme="majorHAnsi"/>
+          <w:sz w:val="24"/>
+        </w:rPr>
+        <w:t>ides if he wants the target to be shown and the radius with which it is marked.</w:t>
+      </w:r>
+    </w:p>
+    <w:p>
+      <w:pPr>
+        <w:pStyle w:val="ListParagraph"/>
+        <w:numPr>
+          <w:ilvl w:val="0"/>
+          <w:numId w:val="1"/>
+        </w:numPr>
+        <w:rPr>
+          <w:rFonts w:asciiTheme="majorHAnsi" w:hAnsiTheme="majorHAnsi"/>
+          <w:sz w:val="24"/>
+        </w:rPr>
+      </w:pPr>
+      <w:r>
+        <w:rPr>
+          <w:rFonts w:asciiTheme="majorHAnsi" w:hAnsiTheme="majorHAnsi"/>
+          <w:b/>
+          <w:sz w:val="24"/>
+        </w:rPr>
         <w:t>Particle</w:t>
       </w:r>
       <w:r>
@@ -1253,15 +1288,13 @@
         </w:rPr>
         <w:t xml:space="preserve">. The user can experiment with the </w:t>
       </w:r>
-      <w:proofErr w:type="spellStart"/>
-      <w:r>
-        <w:rPr>
-          <w:rFonts w:asciiTheme="majorHAnsi" w:hAnsiTheme="majorHAnsi"/>
-          <w:sz w:val="24"/>
-        </w:rPr>
-        <w:t>slow down</w:t>
-      </w:r>
-      <w:proofErr w:type="spellEnd"/>
+      <w:r>
+        <w:rPr>
+          <w:rFonts w:asciiTheme="majorHAnsi" w:hAnsiTheme="majorHAnsi"/>
+          <w:sz w:val="24"/>
+        </w:rPr>
+        <w:t>slowdown</w:t>
+      </w:r>
       <w:r>
         <w:rPr>
           <w:rFonts w:asciiTheme="majorHAnsi" w:hAnsiTheme="majorHAnsi"/>

</xml_diff>